<commit_message>
all that remains is to change the background image
</commit_message>
<xml_diff>
--- a/EstateAgency/Files/MyTemplate.docx
+++ b/EstateAgency/Files/MyTemplate.docx
@@ -13,7 +13,6 @@
           <w:color w:val="auto"/>
           <w:sz w:val="32"/>
           <w:szCs w:val="32"/>
-          <w:lang w:val="en-US"/>
         </w:rPr>
       </w:pPr>
       <w:r>
@@ -23,16 +22,7 @@
           <w:sz w:val="32"/>
           <w:szCs w:val="32"/>
         </w:rPr>
-        <w:t xml:space="preserve">Отчет о сделках </w:t>
-      </w:r>
-      <w:r>
-        <w:rPr>
-          <w:rFonts w:ascii="Times New Roman" w:hAnsi="Times New Roman" w:cs="Times New Roman"/>
-          <w:color w:val="auto"/>
-          <w:sz w:val="32"/>
-          <w:szCs w:val="32"/>
-        </w:rPr>
-        <w:t xml:space="preserve">с </w:t>
+        <w:t xml:space="preserve">Отчет о сделках с </w:t>
       </w:r>
       <w:bookmarkStart w:id="0" w:name="firstDate"/>
       <w:bookmarkEnd w:id="0"/>
@@ -51,7 +41,6 @@
           <w:color w:val="auto"/>
           <w:sz w:val="32"/>
           <w:szCs w:val="32"/>
-          <w:lang w:val="en-US"/>
         </w:rPr>
         <w:t xml:space="preserve"> </w:t>
       </w:r>
@@ -124,6 +113,7 @@
       <w:tblPr>
         <w:tblStyle w:val="a3"/>
         <w:tblW w:w="0" w:type="auto"/>
+        <w:tblInd w:w="0" w:type="dxa"/>
         <w:tblLook w:val="04A0" w:firstRow="1" w:lastRow="0" w:firstColumn="1" w:lastColumn="0" w:noHBand="0" w:noVBand="1"/>
       </w:tblPr>
       <w:tblGrid>
@@ -134,6 +124,13 @@
         <w:tc>
           <w:tcPr>
             <w:tcW w:w="4672" w:type="dxa"/>
+            <w:tcBorders>
+              <w:top w:val="single" w:sz="4" w:space="0" w:color="auto"/>
+              <w:left w:val="single" w:sz="4" w:space="0" w:color="auto"/>
+              <w:bottom w:val="single" w:sz="4" w:space="0" w:color="auto"/>
+              <w:right w:val="single" w:sz="4" w:space="0" w:color="auto"/>
+            </w:tcBorders>
+            <w:hideMark/>
           </w:tcPr>
           <w:p>
             <w:pPr>
@@ -154,6 +151,13 @@
         <w:tc>
           <w:tcPr>
             <w:tcW w:w="4673" w:type="dxa"/>
+            <w:tcBorders>
+              <w:top w:val="single" w:sz="4" w:space="0" w:color="auto"/>
+              <w:left w:val="single" w:sz="4" w:space="0" w:color="auto"/>
+              <w:bottom w:val="single" w:sz="4" w:space="0" w:color="auto"/>
+              <w:right w:val="single" w:sz="4" w:space="0" w:color="auto"/>
+            </w:tcBorders>
+            <w:hideMark/>
           </w:tcPr>
           <w:p>
             <w:pPr>
@@ -176,6 +180,13 @@
         <w:tc>
           <w:tcPr>
             <w:tcW w:w="4672" w:type="dxa"/>
+            <w:tcBorders>
+              <w:top w:val="single" w:sz="4" w:space="0" w:color="auto"/>
+              <w:left w:val="single" w:sz="4" w:space="0" w:color="auto"/>
+              <w:bottom w:val="single" w:sz="4" w:space="0" w:color="auto"/>
+              <w:right w:val="single" w:sz="4" w:space="0" w:color="auto"/>
+            </w:tcBorders>
+            <w:hideMark/>
           </w:tcPr>
           <w:p>
             <w:pPr>
@@ -196,6 +207,12 @@
         <w:tc>
           <w:tcPr>
             <w:tcW w:w="4673" w:type="dxa"/>
+            <w:tcBorders>
+              <w:top w:val="single" w:sz="4" w:space="0" w:color="auto"/>
+              <w:left w:val="single" w:sz="4" w:space="0" w:color="auto"/>
+              <w:bottom w:val="single" w:sz="4" w:space="0" w:color="auto"/>
+              <w:right w:val="single" w:sz="4" w:space="0" w:color="auto"/>
+            </w:tcBorders>
           </w:tcPr>
           <w:p>
             <w:pPr>
@@ -214,6 +231,13 @@
         <w:tc>
           <w:tcPr>
             <w:tcW w:w="4672" w:type="dxa"/>
+            <w:tcBorders>
+              <w:top w:val="single" w:sz="4" w:space="0" w:color="auto"/>
+              <w:left w:val="single" w:sz="4" w:space="0" w:color="auto"/>
+              <w:bottom w:val="single" w:sz="4" w:space="0" w:color="auto"/>
+              <w:right w:val="single" w:sz="4" w:space="0" w:color="auto"/>
+            </w:tcBorders>
+            <w:hideMark/>
           </w:tcPr>
           <w:p>
             <w:pPr>
@@ -234,6 +258,12 @@
         <w:tc>
           <w:tcPr>
             <w:tcW w:w="4673" w:type="dxa"/>
+            <w:tcBorders>
+              <w:top w:val="single" w:sz="4" w:space="0" w:color="auto"/>
+              <w:left w:val="single" w:sz="4" w:space="0" w:color="auto"/>
+              <w:bottom w:val="single" w:sz="4" w:space="0" w:color="auto"/>
+              <w:right w:val="single" w:sz="4" w:space="0" w:color="auto"/>
+            </w:tcBorders>
           </w:tcPr>
           <w:p>
             <w:pPr>
@@ -252,6 +282,13 @@
         <w:tc>
           <w:tcPr>
             <w:tcW w:w="4672" w:type="dxa"/>
+            <w:tcBorders>
+              <w:top w:val="single" w:sz="4" w:space="0" w:color="auto"/>
+              <w:left w:val="single" w:sz="4" w:space="0" w:color="auto"/>
+              <w:bottom w:val="single" w:sz="4" w:space="0" w:color="auto"/>
+              <w:right w:val="single" w:sz="4" w:space="0" w:color="auto"/>
+            </w:tcBorders>
+            <w:hideMark/>
           </w:tcPr>
           <w:p>
             <w:pPr>
@@ -272,6 +309,12 @@
         <w:tc>
           <w:tcPr>
             <w:tcW w:w="4673" w:type="dxa"/>
+            <w:tcBorders>
+              <w:top w:val="single" w:sz="4" w:space="0" w:color="auto"/>
+              <w:left w:val="single" w:sz="4" w:space="0" w:color="auto"/>
+              <w:bottom w:val="single" w:sz="4" w:space="0" w:color="auto"/>
+              <w:right w:val="single" w:sz="4" w:space="0" w:color="auto"/>
+            </w:tcBorders>
           </w:tcPr>
           <w:p>
             <w:pPr>
@@ -290,6 +333,13 @@
         <w:tc>
           <w:tcPr>
             <w:tcW w:w="4672" w:type="dxa"/>
+            <w:tcBorders>
+              <w:top w:val="single" w:sz="4" w:space="0" w:color="auto"/>
+              <w:left w:val="single" w:sz="4" w:space="0" w:color="auto"/>
+              <w:bottom w:val="single" w:sz="4" w:space="0" w:color="auto"/>
+              <w:right w:val="single" w:sz="4" w:space="0" w:color="auto"/>
+            </w:tcBorders>
+            <w:hideMark/>
           </w:tcPr>
           <w:p>
             <w:pPr>
@@ -310,6 +360,12 @@
         <w:tc>
           <w:tcPr>
             <w:tcW w:w="4673" w:type="dxa"/>
+            <w:tcBorders>
+              <w:top w:val="single" w:sz="4" w:space="0" w:color="auto"/>
+              <w:left w:val="single" w:sz="4" w:space="0" w:color="auto"/>
+              <w:bottom w:val="single" w:sz="4" w:space="0" w:color="auto"/>
+              <w:right w:val="single" w:sz="4" w:space="0" w:color="auto"/>
+            </w:tcBorders>
           </w:tcPr>
           <w:p>
             <w:pPr>
@@ -328,6 +384,13 @@
         <w:tc>
           <w:tcPr>
             <w:tcW w:w="4672" w:type="dxa"/>
+            <w:tcBorders>
+              <w:top w:val="single" w:sz="4" w:space="0" w:color="auto"/>
+              <w:left w:val="single" w:sz="4" w:space="0" w:color="auto"/>
+              <w:bottom w:val="single" w:sz="4" w:space="0" w:color="auto"/>
+              <w:right w:val="single" w:sz="4" w:space="0" w:color="auto"/>
+            </w:tcBorders>
+            <w:hideMark/>
           </w:tcPr>
           <w:p>
             <w:pPr>
@@ -348,6 +411,12 @@
         <w:tc>
           <w:tcPr>
             <w:tcW w:w="4673" w:type="dxa"/>
+            <w:tcBorders>
+              <w:top w:val="single" w:sz="4" w:space="0" w:color="auto"/>
+              <w:left w:val="single" w:sz="4" w:space="0" w:color="auto"/>
+              <w:bottom w:val="single" w:sz="4" w:space="0" w:color="auto"/>
+              <w:right w:val="single" w:sz="4" w:space="0" w:color="auto"/>
+            </w:tcBorders>
           </w:tcPr>
           <w:p>
             <w:pPr>
@@ -772,7 +841,10 @@
   <w:style w:type="paragraph" w:default="1" w:styleId="a">
     <w:name w:val="Normal"/>
     <w:qFormat/>
-    <w:rsid w:val="00611167"/>
+    <w:rsid w:val="00BD278E"/>
+    <w:pPr>
+      <w:spacing w:line="256" w:lineRule="auto"/>
+    </w:pPr>
   </w:style>
   <w:style w:type="paragraph" w:styleId="1">
     <w:name w:val="heading 1"/>
@@ -781,7 +853,7 @@
     <w:link w:val="10"/>
     <w:uiPriority w:val="9"/>
     <w:qFormat/>
-    <w:rsid w:val="00611167"/>
+    <w:rsid w:val="00BD278E"/>
     <w:pPr>
       <w:keepNext/>
       <w:keepLines/>
@@ -829,7 +901,7 @@
     <w:basedOn w:val="a0"/>
     <w:link w:val="1"/>
     <w:uiPriority w:val="9"/>
-    <w:rsid w:val="00611167"/>
+    <w:rsid w:val="00BD278E"/>
     <w:rPr>
       <w:rFonts w:asciiTheme="majorHAnsi" w:eastAsiaTheme="majorEastAsia" w:hAnsiTheme="majorHAnsi" w:cstheme="majorBidi"/>
       <w:b/>
@@ -843,11 +915,12 @@
     <w:name w:val="Table Grid"/>
     <w:basedOn w:val="a1"/>
     <w:uiPriority w:val="39"/>
-    <w:rsid w:val="00611167"/>
+    <w:rsid w:val="00BD278E"/>
     <w:pPr>
       <w:spacing w:after="0" w:line="240" w:lineRule="auto"/>
     </w:pPr>
     <w:tblPr>
+      <w:tblInd w:w="0" w:type="nil"/>
       <w:tblBorders>
         <w:top w:val="single" w:sz="4" w:space="0" w:color="auto"/>
         <w:left w:val="single" w:sz="4" w:space="0" w:color="auto"/>

</xml_diff>